<commit_message>
TP1 atualizado link do github
</commit_message>
<xml_diff>
--- a/TP1/documentos/samuel_hermany_DR1_TP1.docx
+++ b/TP1/documentos/samuel_hermany_DR1_TP1.docx
@@ -4567,6 +4567,16 @@
         <w:t>Link GitHub</w:t>
       </w:r>
     </w:p>
+    <w:p>
+      <w:hyperlink r:id="rId7" w:history="1">
+        <w:r>
+          <w:rPr>
+            <w:rStyle w:val="Hyperlink"/>
+          </w:rPr>
+          <w:t>https://github.com/faculdade-infnet/V-1-Spring_Boot/tree/main/TP1</w:t>
+        </w:r>
+      </w:hyperlink>
+    </w:p>
     <w:p/>
     <w:p>
       <w:pPr>
@@ -4865,442 +4875,6 @@
             <wp:extent cx="4794394" cy="2223821"/>
             <wp:effectExtent l="0" t="0" r="6350" b="5080"/>
             <wp:docPr id="33" name="Imagem 33"/>
-            <wp:cNvGraphicFramePr>
-              <a:graphicFrameLocks xmlns:a="http://schemas.openxmlformats.org/drawingml/2006/main" noChangeAspect="1"/>
-            </wp:cNvGraphicFramePr>
-            <a:graphic xmlns:a="http://schemas.openxmlformats.org/drawingml/2006/main">
-              <a:graphicData uri="http://schemas.openxmlformats.org/drawingml/2006/picture">
-                <pic:pic xmlns:pic="http://schemas.openxmlformats.org/drawingml/2006/picture">
-                  <pic:nvPicPr>
-                    <pic:cNvPr id="1" name=""/>
-                    <pic:cNvPicPr/>
-                  </pic:nvPicPr>
-                  <pic:blipFill>
-                    <a:blip r:embed="rId7"/>
-                    <a:stretch>
-                      <a:fillRect/>
-                    </a:stretch>
-                  </pic:blipFill>
-                  <pic:spPr>
-                    <a:xfrm>
-                      <a:off x="0" y="0"/>
-                      <a:ext cx="4819896" cy="2235650"/>
-                    </a:xfrm>
-                    <a:prstGeom prst="rect">
-                      <a:avLst/>
-                    </a:prstGeom>
-                  </pic:spPr>
-                </pic:pic>
-              </a:graphicData>
-            </a:graphic>
-          </wp:inline>
-        </w:drawing>
-      </w:r>
-    </w:p>
-    <w:p>
-      <w:pPr>
-        <w:pStyle w:val="Ttulo1"/>
-      </w:pPr>
-      <w:r>
-        <w:t>Desenvolvimento de Serviços REST</w:t>
-      </w:r>
-    </w:p>
-    <w:p>
-      <w:r>
-        <w:t>Organização das Rotas</w:t>
-      </w:r>
-    </w:p>
-    <w:p>
-      <w:pPr>
-        <w:pStyle w:val="Ttulo2"/>
-      </w:pPr>
-      <w:r>
-        <w:t>Adição</w:t>
-      </w:r>
-    </w:p>
-    <w:p>
-      <w:pPr>
-        <w:pStyle w:val="PargrafodaLista"/>
-        <w:numPr>
-          <w:ilvl w:val="0"/>
-          <w:numId w:val="14"/>
-        </w:numPr>
-      </w:pPr>
-      <w:r>
-        <w:t>GET /adicao?number1=5&amp;number2=3 → Recebe parâmetros via URL.</w:t>
-      </w:r>
-    </w:p>
-    <w:p>
-      <w:pPr>
-        <w:pStyle w:val="PargrafodaLista"/>
-        <w:numPr>
-          <w:ilvl w:val="0"/>
-          <w:numId w:val="14"/>
-        </w:numPr>
-      </w:pPr>
-      <w:r>
-        <w:t>POST /</w:t>
-      </w:r>
-      <w:proofErr w:type="spellStart"/>
-      <w:r>
-        <w:t>adicao</w:t>
-      </w:r>
-      <w:proofErr w:type="spellEnd"/>
-      <w:r>
-        <w:t xml:space="preserve"> → Recebe um JSON no corpo da requisição no formato:</w:t>
-      </w:r>
-    </w:p>
-    <w:p/>
-    <w:p>
-      <w:pPr>
-        <w:shd w:val="clear" w:color="auto" w:fill="000000" w:themeFill="text1"/>
-        <w:rPr>
-          <w:rStyle w:val="nfase"/>
-        </w:rPr>
-      </w:pPr>
-      <w:proofErr w:type="spellStart"/>
-      <w:r>
-        <w:rPr>
-          <w:rStyle w:val="nfase"/>
-        </w:rPr>
-        <w:t>json</w:t>
-      </w:r>
-      <w:proofErr w:type="spellEnd"/>
-    </w:p>
-    <w:p>
-      <w:pPr>
-        <w:shd w:val="clear" w:color="auto" w:fill="000000" w:themeFill="text1"/>
-      </w:pPr>
-      <w:r>
-        <w:t>{</w:t>
-      </w:r>
-    </w:p>
-    <w:p>
-      <w:pPr>
-        <w:shd w:val="clear" w:color="auto" w:fill="000000" w:themeFill="text1"/>
-      </w:pPr>
-      <w:r>
-        <w:t xml:space="preserve">  "number1": 5,</w:t>
-      </w:r>
-    </w:p>
-    <w:p>
-      <w:pPr>
-        <w:shd w:val="clear" w:color="auto" w:fill="000000" w:themeFill="text1"/>
-      </w:pPr>
-      <w:r>
-        <w:t xml:space="preserve">  "number2": 3</w:t>
-      </w:r>
-    </w:p>
-    <w:p>
-      <w:pPr>
-        <w:shd w:val="clear" w:color="auto" w:fill="000000" w:themeFill="text1"/>
-      </w:pPr>
-      <w:r>
-        <w:t>}</w:t>
-      </w:r>
-    </w:p>
-    <w:p>
-      <w:pPr>
-        <w:pStyle w:val="Ttulo2"/>
-      </w:pPr>
-      <w:r>
-        <w:t>Subtração</w:t>
-      </w:r>
-    </w:p>
-    <w:p>
-      <w:pPr>
-        <w:pStyle w:val="PargrafodaLista"/>
-        <w:numPr>
-          <w:ilvl w:val="0"/>
-          <w:numId w:val="14"/>
-        </w:numPr>
-      </w:pPr>
-      <w:r>
-        <w:t>GET /subtracao?number1=5&amp;number2=3</w:t>
-      </w:r>
-    </w:p>
-    <w:p>
-      <w:pPr>
-        <w:pStyle w:val="PargrafodaLista"/>
-        <w:numPr>
-          <w:ilvl w:val="0"/>
-          <w:numId w:val="14"/>
-        </w:numPr>
-      </w:pPr>
-      <w:r>
-        <w:t>POST /</w:t>
-      </w:r>
-      <w:proofErr w:type="spellStart"/>
-      <w:r>
-        <w:t>subtracao</w:t>
-      </w:r>
-      <w:proofErr w:type="spellEnd"/>
-      <w:r>
-        <w:t xml:space="preserve"> → JSON no corpo.</w:t>
-      </w:r>
-    </w:p>
-    <w:p>
-      <w:pPr>
-        <w:pStyle w:val="Ttulo2"/>
-      </w:pPr>
-      <w:r>
-        <w:t>Multiplicação</w:t>
-      </w:r>
-    </w:p>
-    <w:p>
-      <w:pPr>
-        <w:pStyle w:val="PargrafodaLista"/>
-        <w:numPr>
-          <w:ilvl w:val="0"/>
-          <w:numId w:val="14"/>
-        </w:numPr>
-      </w:pPr>
-      <w:r>
-        <w:t>GET /multiplicacao?number1=5&amp;number2=3</w:t>
-      </w:r>
-    </w:p>
-    <w:p>
-      <w:pPr>
-        <w:pStyle w:val="PargrafodaLista"/>
-        <w:numPr>
-          <w:ilvl w:val="0"/>
-          <w:numId w:val="14"/>
-        </w:numPr>
-      </w:pPr>
-      <w:r>
-        <w:t>POST /</w:t>
-      </w:r>
-      <w:proofErr w:type="spellStart"/>
-      <w:r>
-        <w:t>multiplicacao</w:t>
-      </w:r>
-      <w:proofErr w:type="spellEnd"/>
-      <w:r>
-        <w:t xml:space="preserve"> → JSON no corpo.</w:t>
-      </w:r>
-    </w:p>
-    <w:p>
-      <w:pPr>
-        <w:pStyle w:val="Ttulo2"/>
-      </w:pPr>
-      <w:r>
-        <w:t>Divisão</w:t>
-      </w:r>
-    </w:p>
-    <w:p>
-      <w:pPr>
-        <w:pStyle w:val="PargrafodaLista"/>
-        <w:numPr>
-          <w:ilvl w:val="0"/>
-          <w:numId w:val="14"/>
-        </w:numPr>
-      </w:pPr>
-      <w:r>
-        <w:t>GET /divisao?number1=5&amp;number2=3</w:t>
-      </w:r>
-    </w:p>
-    <w:p>
-      <w:pPr>
-        <w:pStyle w:val="PargrafodaLista"/>
-        <w:numPr>
-          <w:ilvl w:val="0"/>
-          <w:numId w:val="14"/>
-        </w:numPr>
-      </w:pPr>
-      <w:r>
-        <w:t>Retorna erro 400 caso number2 seja 0.</w:t>
-      </w:r>
-    </w:p>
-    <w:p>
-      <w:pPr>
-        <w:pStyle w:val="PargrafodaLista"/>
-        <w:numPr>
-          <w:ilvl w:val="0"/>
-          <w:numId w:val="14"/>
-        </w:numPr>
-      </w:pPr>
-      <w:r>
-        <w:t>POST /</w:t>
-      </w:r>
-      <w:proofErr w:type="spellStart"/>
-      <w:r>
-        <w:t>divisao</w:t>
-      </w:r>
-      <w:proofErr w:type="spellEnd"/>
-      <w:r>
-        <w:t xml:space="preserve"> → JSON no corpo, também com validação para divisão por zero.</w:t>
-      </w:r>
-    </w:p>
-    <w:p>
-      <w:pPr>
-        <w:pStyle w:val="Ttulo2"/>
-      </w:pPr>
-      <w:r>
-        <w:t>Exponenciação</w:t>
-      </w:r>
-    </w:p>
-    <w:p>
-      <w:pPr>
-        <w:pStyle w:val="PargrafodaLista"/>
-        <w:numPr>
-          <w:ilvl w:val="0"/>
-          <w:numId w:val="14"/>
-        </w:numPr>
-      </w:pPr>
-      <w:r>
-        <w:t>GET /exponenciacao?number1=2&amp;number2=3</w:t>
-      </w:r>
-    </w:p>
-    <w:p>
-      <w:pPr>
-        <w:pStyle w:val="PargrafodaLista"/>
-        <w:numPr>
-          <w:ilvl w:val="0"/>
-          <w:numId w:val="14"/>
-        </w:numPr>
-      </w:pPr>
-      <w:r>
-        <w:t>POST /</w:t>
-      </w:r>
-      <w:proofErr w:type="spellStart"/>
-      <w:r>
-        <w:t>exponenciacao</w:t>
-      </w:r>
-      <w:proofErr w:type="spellEnd"/>
-      <w:r>
-        <w:t xml:space="preserve"> → JSON no corpo.</w:t>
-      </w:r>
-    </w:p>
-    <w:p/>
-    <w:p>
-      <w:pPr>
-        <w:pStyle w:val="Ttulo2"/>
-        <w:sectPr>
-          <w:pgSz w:w="11906" w:h="16838"/>
-          <w:pgMar w:top="851" w:right="851" w:bottom="851" w:left="851" w:header="709" w:footer="709" w:gutter="0"/>
-          <w:pgNumType w:start="0"/>
-          <w:cols w:space="708"/>
-          <w:titlePg/>
-          <w:docGrid w:linePitch="360"/>
-        </w:sectPr>
-      </w:pPr>
-    </w:p>
-    <w:p>
-      <w:pPr>
-        <w:pStyle w:val="Ttulo2"/>
-      </w:pPr>
-      <w:r>
-        <w:lastRenderedPageBreak/>
-        <w:t>Padrão Adotado</w:t>
-      </w:r>
-    </w:p>
-    <w:p>
-      <w:pPr>
-        <w:pStyle w:val="PargrafodaLista"/>
-        <w:numPr>
-          <w:ilvl w:val="0"/>
-          <w:numId w:val="14"/>
-        </w:numPr>
-        <w:spacing w:line="360" w:lineRule="auto"/>
-      </w:pPr>
-      <w:r>
-        <w:t xml:space="preserve">GET: usado para testes rápidos via query </w:t>
-      </w:r>
-      <w:proofErr w:type="spellStart"/>
-      <w:r>
-        <w:t>string</w:t>
-      </w:r>
-      <w:proofErr w:type="spellEnd"/>
-      <w:r>
-        <w:t xml:space="preserve">, ideal para chamadas diretas no navegador ou no </w:t>
-      </w:r>
-      <w:proofErr w:type="spellStart"/>
-      <w:r>
-        <w:t>Postman</w:t>
-      </w:r>
-      <w:proofErr w:type="spellEnd"/>
-      <w:r>
-        <w:t xml:space="preserve"> sem corpo na requisição.</w:t>
-      </w:r>
-    </w:p>
-    <w:p>
-      <w:pPr>
-        <w:pStyle w:val="PargrafodaLista"/>
-        <w:numPr>
-          <w:ilvl w:val="0"/>
-          <w:numId w:val="14"/>
-        </w:numPr>
-        <w:spacing w:line="360" w:lineRule="auto"/>
-      </w:pPr>
-      <w:r>
-        <w:t>POST: usado para enviar os números no corpo da requisição em formato JSON, permitindo melhor integração com sistemas que enviam dados mais complexos.</w:t>
-      </w:r>
-    </w:p>
-    <w:p>
-      <w:pPr>
-        <w:pStyle w:val="PargrafodaLista"/>
-        <w:numPr>
-          <w:ilvl w:val="0"/>
-          <w:numId w:val="14"/>
-        </w:numPr>
-        <w:spacing w:line="360" w:lineRule="auto"/>
-      </w:pPr>
-      <w:r>
-        <w:t xml:space="preserve">Validação: na operação de divisão, foi usado </w:t>
-      </w:r>
-      <w:proofErr w:type="spellStart"/>
-      <w:r>
-        <w:t>ResponseEntity</w:t>
-      </w:r>
-      <w:proofErr w:type="spellEnd"/>
-      <w:r>
-        <w:t xml:space="preserve"> para retornar mensagens de erro adequadas.</w:t>
-      </w:r>
-    </w:p>
-    <w:p>
-      <w:pPr>
-        <w:pStyle w:val="PargrafodaLista"/>
-        <w:numPr>
-          <w:ilvl w:val="0"/>
-          <w:numId w:val="14"/>
-        </w:numPr>
-        <w:spacing w:line="360" w:lineRule="auto"/>
-      </w:pPr>
-      <w:r>
-        <w:t xml:space="preserve">Modelo de Dados: a classe </w:t>
-      </w:r>
-      <w:proofErr w:type="spellStart"/>
-      <w:r>
-        <w:t>CalculationModel</w:t>
-      </w:r>
-      <w:proofErr w:type="spellEnd"/>
-      <w:r>
-        <w:t xml:space="preserve"> centraliza os atributos number1 e number2, facilitando a manutenção e o reuso.</w:t>
-      </w:r>
-    </w:p>
-    <w:p>
-      <w:pPr>
-        <w:pStyle w:val="Ttulo2"/>
-      </w:pPr>
-    </w:p>
-    <w:p>
-      <w:pPr>
-        <w:pStyle w:val="Ttulo2"/>
-      </w:pPr>
-      <w:r>
-        <w:t>Testes dos Endpoints com POSTMAN</w:t>
-      </w:r>
-    </w:p>
-    <w:p>
-      <w:pPr>
-        <w:pStyle w:val="Imagem"/>
-      </w:pPr>
-      <w:r>
-        <w:drawing>
-          <wp:inline distT="0" distB="0" distL="0" distR="0" wp14:anchorId="3910550E" wp14:editId="429BC52A">
-            <wp:extent cx="2781300" cy="2990850"/>
-            <wp:effectExtent l="0" t="0" r="0" b="0"/>
-            <wp:docPr id="34" name="Imagem 34"/>
             <wp:cNvGraphicFramePr>
               <a:graphicFrameLocks xmlns:a="http://schemas.openxmlformats.org/drawingml/2006/main" noChangeAspect="1"/>
             </wp:cNvGraphicFramePr>
@@ -5320,7 +4894,7 @@
                   <pic:spPr>
                     <a:xfrm>
                       <a:off x="0" y="0"/>
-                      <a:ext cx="2781300" cy="2990850"/>
+                      <a:ext cx="4819896" cy="2235650"/>
                     </a:xfrm>
                     <a:prstGeom prst="rect">
                       <a:avLst/>
@@ -5335,7 +4909,282 @@
     </w:p>
     <w:p>
       <w:pPr>
-        <w:pStyle w:val="Ttulo3"/>
+        <w:pStyle w:val="Ttulo1"/>
+      </w:pPr>
+      <w:r>
+        <w:t>Desenvolvimento de Serviços REST</w:t>
+      </w:r>
+    </w:p>
+    <w:p>
+      <w:r>
+        <w:t>Organização das Rotas</w:t>
+      </w:r>
+    </w:p>
+    <w:p>
+      <w:pPr>
+        <w:pStyle w:val="Ttulo2"/>
+      </w:pPr>
+      <w:r>
+        <w:t>Adição</w:t>
+      </w:r>
+    </w:p>
+    <w:p>
+      <w:pPr>
+        <w:pStyle w:val="PargrafodaLista"/>
+        <w:numPr>
+          <w:ilvl w:val="0"/>
+          <w:numId w:val="14"/>
+        </w:numPr>
+      </w:pPr>
+      <w:r>
+        <w:t>GET /adicao?number1=5&amp;number2=3 → Recebe parâmetros via URL.</w:t>
+      </w:r>
+    </w:p>
+    <w:p>
+      <w:pPr>
+        <w:pStyle w:val="PargrafodaLista"/>
+        <w:numPr>
+          <w:ilvl w:val="0"/>
+          <w:numId w:val="14"/>
+        </w:numPr>
+      </w:pPr>
+      <w:r>
+        <w:t>POST /</w:t>
+      </w:r>
+      <w:proofErr w:type="spellStart"/>
+      <w:r>
+        <w:t>adicao</w:t>
+      </w:r>
+      <w:proofErr w:type="spellEnd"/>
+      <w:r>
+        <w:t xml:space="preserve"> → Recebe um JSON no corpo da requisição no formato:</w:t>
+      </w:r>
+    </w:p>
+    <w:p/>
+    <w:p>
+      <w:pPr>
+        <w:shd w:val="clear" w:color="auto" w:fill="000000" w:themeFill="text1"/>
+        <w:rPr>
+          <w:rStyle w:val="nfase"/>
+        </w:rPr>
+      </w:pPr>
+      <w:proofErr w:type="spellStart"/>
+      <w:r>
+        <w:rPr>
+          <w:rStyle w:val="nfase"/>
+        </w:rPr>
+        <w:t>json</w:t>
+      </w:r>
+      <w:proofErr w:type="spellEnd"/>
+    </w:p>
+    <w:p>
+      <w:pPr>
+        <w:shd w:val="clear" w:color="auto" w:fill="000000" w:themeFill="text1"/>
+      </w:pPr>
+      <w:r>
+        <w:t>{</w:t>
+      </w:r>
+    </w:p>
+    <w:p>
+      <w:pPr>
+        <w:shd w:val="clear" w:color="auto" w:fill="000000" w:themeFill="text1"/>
+      </w:pPr>
+      <w:r>
+        <w:t xml:space="preserve">  "number1": 5,</w:t>
+      </w:r>
+    </w:p>
+    <w:p>
+      <w:pPr>
+        <w:shd w:val="clear" w:color="auto" w:fill="000000" w:themeFill="text1"/>
+      </w:pPr>
+      <w:r>
+        <w:t xml:space="preserve">  "number2": 3</w:t>
+      </w:r>
+    </w:p>
+    <w:p>
+      <w:pPr>
+        <w:shd w:val="clear" w:color="auto" w:fill="000000" w:themeFill="text1"/>
+      </w:pPr>
+      <w:r>
+        <w:t>}</w:t>
+      </w:r>
+    </w:p>
+    <w:p>
+      <w:pPr>
+        <w:pStyle w:val="Ttulo2"/>
+      </w:pPr>
+      <w:r>
+        <w:t>Subtração</w:t>
+      </w:r>
+    </w:p>
+    <w:p>
+      <w:pPr>
+        <w:pStyle w:val="PargrafodaLista"/>
+        <w:numPr>
+          <w:ilvl w:val="0"/>
+          <w:numId w:val="14"/>
+        </w:numPr>
+      </w:pPr>
+      <w:r>
+        <w:t>GET /subtracao?number1=5&amp;number2=3</w:t>
+      </w:r>
+    </w:p>
+    <w:p>
+      <w:pPr>
+        <w:pStyle w:val="PargrafodaLista"/>
+        <w:numPr>
+          <w:ilvl w:val="0"/>
+          <w:numId w:val="14"/>
+        </w:numPr>
+      </w:pPr>
+      <w:r>
+        <w:t>POST /</w:t>
+      </w:r>
+      <w:proofErr w:type="spellStart"/>
+      <w:r>
+        <w:t>subtracao</w:t>
+      </w:r>
+      <w:proofErr w:type="spellEnd"/>
+      <w:r>
+        <w:t xml:space="preserve"> → JSON no corpo.</w:t>
+      </w:r>
+    </w:p>
+    <w:p>
+      <w:pPr>
+        <w:pStyle w:val="Ttulo2"/>
+      </w:pPr>
+      <w:r>
+        <w:t>Multiplicação</w:t>
+      </w:r>
+    </w:p>
+    <w:p>
+      <w:pPr>
+        <w:pStyle w:val="PargrafodaLista"/>
+        <w:numPr>
+          <w:ilvl w:val="0"/>
+          <w:numId w:val="14"/>
+        </w:numPr>
+      </w:pPr>
+      <w:r>
+        <w:t>GET /multiplicacao?number1=5&amp;number2=3</w:t>
+      </w:r>
+    </w:p>
+    <w:p>
+      <w:pPr>
+        <w:pStyle w:val="PargrafodaLista"/>
+        <w:numPr>
+          <w:ilvl w:val="0"/>
+          <w:numId w:val="14"/>
+        </w:numPr>
+      </w:pPr>
+      <w:r>
+        <w:t>POST /</w:t>
+      </w:r>
+      <w:proofErr w:type="spellStart"/>
+      <w:r>
+        <w:t>multiplicacao</w:t>
+      </w:r>
+      <w:proofErr w:type="spellEnd"/>
+      <w:r>
+        <w:t xml:space="preserve"> → JSON no corpo.</w:t>
+      </w:r>
+    </w:p>
+    <w:p>
+      <w:pPr>
+        <w:pStyle w:val="Ttulo2"/>
+      </w:pPr>
+      <w:r>
+        <w:t>Divisão</w:t>
+      </w:r>
+    </w:p>
+    <w:p>
+      <w:pPr>
+        <w:pStyle w:val="PargrafodaLista"/>
+        <w:numPr>
+          <w:ilvl w:val="0"/>
+          <w:numId w:val="14"/>
+        </w:numPr>
+      </w:pPr>
+      <w:r>
+        <w:t>GET /divisao?number1=5&amp;number2=3</w:t>
+      </w:r>
+    </w:p>
+    <w:p>
+      <w:pPr>
+        <w:pStyle w:val="PargrafodaLista"/>
+        <w:numPr>
+          <w:ilvl w:val="0"/>
+          <w:numId w:val="14"/>
+        </w:numPr>
+      </w:pPr>
+      <w:r>
+        <w:t>Retorna erro 400 caso number2 seja 0.</w:t>
+      </w:r>
+    </w:p>
+    <w:p>
+      <w:pPr>
+        <w:pStyle w:val="PargrafodaLista"/>
+        <w:numPr>
+          <w:ilvl w:val="0"/>
+          <w:numId w:val="14"/>
+        </w:numPr>
+      </w:pPr>
+      <w:r>
+        <w:t>POST /</w:t>
+      </w:r>
+      <w:proofErr w:type="spellStart"/>
+      <w:r>
+        <w:t>divisao</w:t>
+      </w:r>
+      <w:proofErr w:type="spellEnd"/>
+      <w:r>
+        <w:t xml:space="preserve"> → JSON no corpo, também com validação para divisão por zero.</w:t>
+      </w:r>
+    </w:p>
+    <w:p>
+      <w:pPr>
+        <w:pStyle w:val="Ttulo2"/>
+      </w:pPr>
+      <w:r>
+        <w:t>Exponenciação</w:t>
+      </w:r>
+    </w:p>
+    <w:p>
+      <w:pPr>
+        <w:pStyle w:val="PargrafodaLista"/>
+        <w:numPr>
+          <w:ilvl w:val="0"/>
+          <w:numId w:val="14"/>
+        </w:numPr>
+      </w:pPr>
+      <w:r>
+        <w:t>GET /exponenciacao?number1=2&amp;number2=3</w:t>
+      </w:r>
+    </w:p>
+    <w:p>
+      <w:pPr>
+        <w:pStyle w:val="PargrafodaLista"/>
+        <w:numPr>
+          <w:ilvl w:val="0"/>
+          <w:numId w:val="14"/>
+        </w:numPr>
+      </w:pPr>
+      <w:r>
+        <w:t>POST /</w:t>
+      </w:r>
+      <w:proofErr w:type="spellStart"/>
+      <w:r>
+        <w:t>exponenciacao</w:t>
+      </w:r>
+      <w:proofErr w:type="spellEnd"/>
+      <w:r>
+        <w:t xml:space="preserve"> → JSON no corpo.</w:t>
+      </w:r>
+    </w:p>
+    <w:p/>
+    <w:p>
+      <w:pPr>
+        <w:pStyle w:val="Ttulo2"/>
         <w:sectPr>
           <w:pgSz w:w="11906" w:h="16838"/>
           <w:pgMar w:top="851" w:right="851" w:bottom="851" w:left="851" w:header="709" w:footer="709" w:gutter="0"/>
@@ -5348,23 +5197,120 @@
     </w:p>
     <w:p>
       <w:pPr>
-        <w:pStyle w:val="Ttulo3"/>
+        <w:pStyle w:val="Ttulo2"/>
       </w:pPr>
       <w:r>
         <w:lastRenderedPageBreak/>
-        <w:t>Adição – GET / POST</w:t>
+        <w:t>Padrão Adotado</w:t>
       </w:r>
     </w:p>
     <w:p>
       <w:pPr>
+        <w:pStyle w:val="PargrafodaLista"/>
+        <w:numPr>
+          <w:ilvl w:val="0"/>
+          <w:numId w:val="14"/>
+        </w:numPr>
+        <w:spacing w:line="360" w:lineRule="auto"/>
+      </w:pPr>
+      <w:r>
+        <w:t xml:space="preserve">GET: usado para testes rápidos via query </w:t>
+      </w:r>
+      <w:proofErr w:type="spellStart"/>
+      <w:r>
+        <w:t>string</w:t>
+      </w:r>
+      <w:proofErr w:type="spellEnd"/>
+      <w:r>
+        <w:t xml:space="preserve">, ideal para chamadas diretas no navegador ou no </w:t>
+      </w:r>
+      <w:proofErr w:type="spellStart"/>
+      <w:r>
+        <w:t>Postman</w:t>
+      </w:r>
+      <w:proofErr w:type="spellEnd"/>
+      <w:r>
+        <w:t xml:space="preserve"> sem corpo na requisição.</w:t>
+      </w:r>
+    </w:p>
+    <w:p>
+      <w:pPr>
+        <w:pStyle w:val="PargrafodaLista"/>
+        <w:numPr>
+          <w:ilvl w:val="0"/>
+          <w:numId w:val="14"/>
+        </w:numPr>
+        <w:spacing w:line="360" w:lineRule="auto"/>
+      </w:pPr>
+      <w:r>
+        <w:t>POST: usado para enviar os números no corpo da requisição em formato JSON, permitindo melhor integração com sistemas que enviam dados mais complexos.</w:t>
+      </w:r>
+    </w:p>
+    <w:p>
+      <w:pPr>
+        <w:pStyle w:val="PargrafodaLista"/>
+        <w:numPr>
+          <w:ilvl w:val="0"/>
+          <w:numId w:val="14"/>
+        </w:numPr>
+        <w:spacing w:line="360" w:lineRule="auto"/>
+      </w:pPr>
+      <w:r>
+        <w:t xml:space="preserve">Validação: na operação de divisão, foi usado </w:t>
+      </w:r>
+      <w:proofErr w:type="spellStart"/>
+      <w:r>
+        <w:t>ResponseEntity</w:t>
+      </w:r>
+      <w:proofErr w:type="spellEnd"/>
+      <w:r>
+        <w:t xml:space="preserve"> para retornar mensagens de erro adequadas.</w:t>
+      </w:r>
+    </w:p>
+    <w:p>
+      <w:pPr>
+        <w:pStyle w:val="PargrafodaLista"/>
+        <w:numPr>
+          <w:ilvl w:val="0"/>
+          <w:numId w:val="14"/>
+        </w:numPr>
+        <w:spacing w:line="360" w:lineRule="auto"/>
+      </w:pPr>
+      <w:r>
+        <w:t xml:space="preserve">Modelo de Dados: a classe </w:t>
+      </w:r>
+      <w:proofErr w:type="spellStart"/>
+      <w:r>
+        <w:t>CalculationModel</w:t>
+      </w:r>
+      <w:proofErr w:type="spellEnd"/>
+      <w:r>
+        <w:t xml:space="preserve"> centraliza os atributos number1 e number2, facilitando a manutenção e o reuso.</w:t>
+      </w:r>
+    </w:p>
+    <w:p>
+      <w:pPr>
+        <w:pStyle w:val="Ttulo2"/>
+      </w:pPr>
+    </w:p>
+    <w:p>
+      <w:pPr>
+        <w:pStyle w:val="Ttulo2"/>
+      </w:pPr>
+      <w:r>
+        <w:t>Testes dos Endpoints com POSTMAN</w:t>
+      </w:r>
+    </w:p>
+    <w:p>
+      <w:pPr>
         <w:pStyle w:val="Imagem"/>
       </w:pPr>
       <w:r>
         <w:drawing>
-          <wp:inline distT="0" distB="0" distL="0" distR="0" wp14:anchorId="13136D9D" wp14:editId="61CE2A6E">
-            <wp:extent cx="6479540" cy="2940050"/>
+          <wp:inline distT="0" distB="0" distL="0" distR="0" wp14:anchorId="3910550E" wp14:editId="429BC52A">
+            <wp:extent cx="2781300" cy="2990850"/>
             <wp:effectExtent l="0" t="0" r="0" b="0"/>
-            <wp:docPr id="35" name="Imagem 35"/>
+            <wp:docPr id="34" name="Imagem 34"/>
             <wp:cNvGraphicFramePr>
               <a:graphicFrameLocks xmlns:a="http://schemas.openxmlformats.org/drawingml/2006/main" noChangeAspect="1"/>
             </wp:cNvGraphicFramePr>
@@ -5384,7 +5330,7 @@
                   <pic:spPr>
                     <a:xfrm>
                       <a:off x="0" y="0"/>
-                      <a:ext cx="6479540" cy="2940050"/>
+                      <a:ext cx="2781300" cy="2990850"/>
                     </a:xfrm>
                     <a:prstGeom prst="rect">
                       <a:avLst/>
@@ -5399,14 +5345,36 @@
     </w:p>
     <w:p>
       <w:pPr>
+        <w:pStyle w:val="Ttulo3"/>
+        <w:sectPr>
+          <w:pgSz w:w="11906" w:h="16838"/>
+          <w:pgMar w:top="851" w:right="851" w:bottom="851" w:left="851" w:header="709" w:footer="709" w:gutter="0"/>
+          <w:pgNumType w:start="0"/>
+          <w:cols w:space="708"/>
+          <w:titlePg/>
+          <w:docGrid w:linePitch="360"/>
+        </w:sectPr>
+      </w:pPr>
+    </w:p>
+    <w:p>
+      <w:pPr>
+        <w:pStyle w:val="Ttulo3"/>
+      </w:pPr>
+      <w:r>
+        <w:lastRenderedPageBreak/>
+        <w:t>Adição – GET / POST</w:t>
+      </w:r>
+    </w:p>
+    <w:p>
+      <w:pPr>
         <w:pStyle w:val="Imagem"/>
       </w:pPr>
       <w:r>
         <w:drawing>
-          <wp:inline distT="0" distB="0" distL="0" distR="0" wp14:anchorId="51744CD5" wp14:editId="6897B25E">
-            <wp:extent cx="6586111" cy="2943225"/>
-            <wp:effectExtent l="0" t="0" r="5715" b="0"/>
-            <wp:docPr id="36" name="Imagem 36"/>
+          <wp:inline distT="0" distB="0" distL="0" distR="0" wp14:anchorId="13136D9D" wp14:editId="61CE2A6E">
+            <wp:extent cx="6479540" cy="2940050"/>
+            <wp:effectExtent l="0" t="0" r="0" b="0"/>
+            <wp:docPr id="35" name="Imagem 35"/>
             <wp:cNvGraphicFramePr>
               <a:graphicFrameLocks xmlns:a="http://schemas.openxmlformats.org/drawingml/2006/main" noChangeAspect="1"/>
             </wp:cNvGraphicFramePr>
@@ -5426,7 +5394,7 @@
                   <pic:spPr>
                     <a:xfrm>
                       <a:off x="0" y="0"/>
-                      <a:ext cx="6593467" cy="2946512"/>
+                      <a:ext cx="6479540" cy="2940050"/>
                     </a:xfrm>
                     <a:prstGeom prst="rect">
                       <a:avLst/>
@@ -5441,26 +5409,14 @@
     </w:p>
     <w:p>
       <w:pPr>
-        <w:pStyle w:val="Ttulo3"/>
-      </w:pPr>
-      <w:r>
-        <w:lastRenderedPageBreak/>
-        <w:t>Subtração</w:t>
-      </w:r>
-      <w:r>
-        <w:t xml:space="preserve"> – GET / POST</w:t>
-      </w:r>
-    </w:p>
-    <w:p>
-      <w:pPr>
         <w:pStyle w:val="Imagem"/>
       </w:pPr>
       <w:r>
         <w:drawing>
-          <wp:inline distT="0" distB="0" distL="0" distR="0" wp14:anchorId="4DE70703" wp14:editId="61882DC1">
-            <wp:extent cx="6479540" cy="2987675"/>
-            <wp:effectExtent l="0" t="0" r="0" b="3175"/>
-            <wp:docPr id="37" name="Imagem 37"/>
+          <wp:inline distT="0" distB="0" distL="0" distR="0" wp14:anchorId="51744CD5" wp14:editId="6897B25E">
+            <wp:extent cx="6586111" cy="2943225"/>
+            <wp:effectExtent l="0" t="0" r="5715" b="0"/>
+            <wp:docPr id="36" name="Imagem 36"/>
             <wp:cNvGraphicFramePr>
               <a:graphicFrameLocks xmlns:a="http://schemas.openxmlformats.org/drawingml/2006/main" noChangeAspect="1"/>
             </wp:cNvGraphicFramePr>
@@ -5480,7 +5436,7 @@
                   <pic:spPr>
                     <a:xfrm>
                       <a:off x="0" y="0"/>
-                      <a:ext cx="6479540" cy="2987675"/>
+                      <a:ext cx="6593467" cy="2946512"/>
                     </a:xfrm>
                     <a:prstGeom prst="rect">
                       <a:avLst/>
@@ -5495,14 +5451,23 @@
     </w:p>
     <w:p>
       <w:pPr>
+        <w:pStyle w:val="Ttulo3"/>
+      </w:pPr>
+      <w:r>
+        <w:lastRenderedPageBreak/>
+        <w:t>Subtração – GET / POST</w:t>
+      </w:r>
+    </w:p>
+    <w:p>
+      <w:pPr>
         <w:pStyle w:val="Imagem"/>
       </w:pPr>
       <w:r>
         <w:drawing>
-          <wp:inline distT="0" distB="0" distL="0" distR="0" wp14:anchorId="532A4E3F" wp14:editId="685FC943">
-            <wp:extent cx="6479540" cy="2992120"/>
-            <wp:effectExtent l="0" t="0" r="0" b="0"/>
-            <wp:docPr id="38" name="Imagem 38"/>
+          <wp:inline distT="0" distB="0" distL="0" distR="0" wp14:anchorId="4DE70703" wp14:editId="61882DC1">
+            <wp:extent cx="6479540" cy="2987675"/>
+            <wp:effectExtent l="0" t="0" r="0" b="3175"/>
+            <wp:docPr id="37" name="Imagem 37"/>
             <wp:cNvGraphicFramePr>
               <a:graphicFrameLocks xmlns:a="http://schemas.openxmlformats.org/drawingml/2006/main" noChangeAspect="1"/>
             </wp:cNvGraphicFramePr>
@@ -5522,7 +5487,7 @@
                   <pic:spPr>
                     <a:xfrm>
                       <a:off x="0" y="0"/>
-                      <a:ext cx="6479540" cy="2992120"/>
+                      <a:ext cx="6479540" cy="2987675"/>
                     </a:xfrm>
                     <a:prstGeom prst="rect">
                       <a:avLst/>
@@ -5537,26 +5502,14 @@
     </w:p>
     <w:p>
       <w:pPr>
-        <w:pStyle w:val="Ttulo3"/>
-      </w:pPr>
-      <w:r>
-        <w:lastRenderedPageBreak/>
-        <w:t>Multiplicação</w:t>
-      </w:r>
-      <w:r>
-        <w:t xml:space="preserve"> – GET / POST</w:t>
-      </w:r>
-    </w:p>
-    <w:p>
-      <w:pPr>
         <w:pStyle w:val="Imagem"/>
       </w:pPr>
       <w:r>
         <w:drawing>
-          <wp:inline distT="0" distB="0" distL="0" distR="0" wp14:anchorId="76EE317D" wp14:editId="52FC3CB0">
-            <wp:extent cx="6479540" cy="3025140"/>
-            <wp:effectExtent l="0" t="0" r="0" b="3810"/>
-            <wp:docPr id="39" name="Imagem 39"/>
+          <wp:inline distT="0" distB="0" distL="0" distR="0" wp14:anchorId="532A4E3F" wp14:editId="685FC943">
+            <wp:extent cx="6479540" cy="2992120"/>
+            <wp:effectExtent l="0" t="0" r="0" b="0"/>
+            <wp:docPr id="38" name="Imagem 38"/>
             <wp:cNvGraphicFramePr>
               <a:graphicFrameLocks xmlns:a="http://schemas.openxmlformats.org/drawingml/2006/main" noChangeAspect="1"/>
             </wp:cNvGraphicFramePr>
@@ -5576,7 +5529,7 @@
                   <pic:spPr>
                     <a:xfrm>
                       <a:off x="0" y="0"/>
-                      <a:ext cx="6479540" cy="3025140"/>
+                      <a:ext cx="6479540" cy="2992120"/>
                     </a:xfrm>
                     <a:prstGeom prst="rect">
                       <a:avLst/>
@@ -5591,14 +5544,23 @@
     </w:p>
     <w:p>
       <w:pPr>
+        <w:pStyle w:val="Ttulo3"/>
+      </w:pPr>
+      <w:r>
+        <w:lastRenderedPageBreak/>
+        <w:t>Multiplicação – GET / POST</w:t>
+      </w:r>
+    </w:p>
+    <w:p>
+      <w:pPr>
         <w:pStyle w:val="Imagem"/>
       </w:pPr>
       <w:r>
         <w:drawing>
-          <wp:inline distT="0" distB="0" distL="0" distR="0" wp14:anchorId="78514103" wp14:editId="3C7F61CD">
-            <wp:extent cx="6479540" cy="2969895"/>
-            <wp:effectExtent l="0" t="0" r="0" b="1905"/>
-            <wp:docPr id="40" name="Imagem 40"/>
+          <wp:inline distT="0" distB="0" distL="0" distR="0" wp14:anchorId="76EE317D" wp14:editId="52FC3CB0">
+            <wp:extent cx="6479540" cy="3025140"/>
+            <wp:effectExtent l="0" t="0" r="0" b="3810"/>
+            <wp:docPr id="39" name="Imagem 39"/>
             <wp:cNvGraphicFramePr>
               <a:graphicFrameLocks xmlns:a="http://schemas.openxmlformats.org/drawingml/2006/main" noChangeAspect="1"/>
             </wp:cNvGraphicFramePr>
@@ -5618,7 +5580,7 @@
                   <pic:spPr>
                     <a:xfrm>
                       <a:off x="0" y="0"/>
-                      <a:ext cx="6479540" cy="2969895"/>
+                      <a:ext cx="6479540" cy="3025140"/>
                     </a:xfrm>
                     <a:prstGeom prst="rect">
                       <a:avLst/>
@@ -5633,26 +5595,14 @@
     </w:p>
     <w:p>
       <w:pPr>
-        <w:pStyle w:val="Ttulo3"/>
-      </w:pPr>
-      <w:r>
-        <w:lastRenderedPageBreak/>
-        <w:t>Divisão</w:t>
-      </w:r>
-      <w:r>
-        <w:t xml:space="preserve"> – GET / POST</w:t>
-      </w:r>
-    </w:p>
-    <w:p>
-      <w:pPr>
         <w:pStyle w:val="Imagem"/>
       </w:pPr>
       <w:r>
         <w:drawing>
-          <wp:inline distT="0" distB="0" distL="0" distR="0" wp14:anchorId="0E4BF7C9" wp14:editId="3B35E48A">
-            <wp:extent cx="6479540" cy="3057525"/>
-            <wp:effectExtent l="0" t="0" r="0" b="9525"/>
-            <wp:docPr id="41" name="Imagem 41"/>
+          <wp:inline distT="0" distB="0" distL="0" distR="0" wp14:anchorId="78514103" wp14:editId="3C7F61CD">
+            <wp:extent cx="6479540" cy="2969895"/>
+            <wp:effectExtent l="0" t="0" r="0" b="1905"/>
+            <wp:docPr id="40" name="Imagem 40"/>
             <wp:cNvGraphicFramePr>
               <a:graphicFrameLocks xmlns:a="http://schemas.openxmlformats.org/drawingml/2006/main" noChangeAspect="1"/>
             </wp:cNvGraphicFramePr>
@@ -5672,7 +5622,7 @@
                   <pic:spPr>
                     <a:xfrm>
                       <a:off x="0" y="0"/>
-                      <a:ext cx="6479540" cy="3057525"/>
+                      <a:ext cx="6479540" cy="2969895"/>
                     </a:xfrm>
                     <a:prstGeom prst="rect">
                       <a:avLst/>
@@ -5687,14 +5637,23 @@
     </w:p>
     <w:p>
       <w:pPr>
+        <w:pStyle w:val="Ttulo3"/>
+      </w:pPr>
+      <w:r>
+        <w:lastRenderedPageBreak/>
+        <w:t>Divisão – GET / POST</w:t>
+      </w:r>
+    </w:p>
+    <w:p>
+      <w:pPr>
         <w:pStyle w:val="Imagem"/>
       </w:pPr>
       <w:r>
         <w:drawing>
-          <wp:inline distT="0" distB="0" distL="0" distR="0" wp14:anchorId="47E44234" wp14:editId="1039D0ED">
-            <wp:extent cx="6479540" cy="3225165"/>
-            <wp:effectExtent l="0" t="0" r="0" b="0"/>
-            <wp:docPr id="42" name="Imagem 42"/>
+          <wp:inline distT="0" distB="0" distL="0" distR="0" wp14:anchorId="0E4BF7C9" wp14:editId="3B35E48A">
+            <wp:extent cx="6479540" cy="3057525"/>
+            <wp:effectExtent l="0" t="0" r="0" b="9525"/>
+            <wp:docPr id="41" name="Imagem 41"/>
             <wp:cNvGraphicFramePr>
               <a:graphicFrameLocks xmlns:a="http://schemas.openxmlformats.org/drawingml/2006/main" noChangeAspect="1"/>
             </wp:cNvGraphicFramePr>
@@ -5714,7 +5673,7 @@
                   <pic:spPr>
                     <a:xfrm>
                       <a:off x="0" y="0"/>
-                      <a:ext cx="6479540" cy="3225165"/>
+                      <a:ext cx="6479540" cy="3057525"/>
                     </a:xfrm>
                     <a:prstGeom prst="rect">
                       <a:avLst/>
@@ -5729,26 +5688,14 @@
     </w:p>
     <w:p>
       <w:pPr>
-        <w:pStyle w:val="Ttulo3"/>
-      </w:pPr>
-      <w:r>
-        <w:lastRenderedPageBreak/>
-        <w:t>Exponenciação</w:t>
-      </w:r>
-      <w:r>
-        <w:t xml:space="preserve"> – GET / POST</w:t>
-      </w:r>
-    </w:p>
-    <w:p>
-      <w:pPr>
         <w:pStyle w:val="Imagem"/>
       </w:pPr>
       <w:r>
         <w:drawing>
-          <wp:inline distT="0" distB="0" distL="0" distR="0" wp14:anchorId="75545992" wp14:editId="55911B1E">
-            <wp:extent cx="6479540" cy="3116580"/>
-            <wp:effectExtent l="0" t="0" r="0" b="7620"/>
-            <wp:docPr id="43" name="Imagem 43"/>
+          <wp:inline distT="0" distB="0" distL="0" distR="0" wp14:anchorId="47E44234" wp14:editId="1039D0ED">
+            <wp:extent cx="6479540" cy="3225165"/>
+            <wp:effectExtent l="0" t="0" r="0" b="0"/>
+            <wp:docPr id="42" name="Imagem 42"/>
             <wp:cNvGraphicFramePr>
               <a:graphicFrameLocks xmlns:a="http://schemas.openxmlformats.org/drawingml/2006/main" noChangeAspect="1"/>
             </wp:cNvGraphicFramePr>
@@ -5768,6 +5715,57 @@
                   <pic:spPr>
                     <a:xfrm>
                       <a:off x="0" y="0"/>
+                      <a:ext cx="6479540" cy="3225165"/>
+                    </a:xfrm>
+                    <a:prstGeom prst="rect">
+                      <a:avLst/>
+                    </a:prstGeom>
+                  </pic:spPr>
+                </pic:pic>
+              </a:graphicData>
+            </a:graphic>
+          </wp:inline>
+        </w:drawing>
+      </w:r>
+    </w:p>
+    <w:p>
+      <w:pPr>
+        <w:pStyle w:val="Ttulo3"/>
+      </w:pPr>
+      <w:r>
+        <w:lastRenderedPageBreak/>
+        <w:t>Exponenciação – GET / POST</w:t>
+      </w:r>
+    </w:p>
+    <w:p>
+      <w:pPr>
+        <w:pStyle w:val="Imagem"/>
+      </w:pPr>
+      <w:r>
+        <w:drawing>
+          <wp:inline distT="0" distB="0" distL="0" distR="0" wp14:anchorId="75545992" wp14:editId="55911B1E">
+            <wp:extent cx="6479540" cy="3116580"/>
+            <wp:effectExtent l="0" t="0" r="0" b="7620"/>
+            <wp:docPr id="43" name="Imagem 43"/>
+            <wp:cNvGraphicFramePr>
+              <a:graphicFrameLocks xmlns:a="http://schemas.openxmlformats.org/drawingml/2006/main" noChangeAspect="1"/>
+            </wp:cNvGraphicFramePr>
+            <a:graphic xmlns:a="http://schemas.openxmlformats.org/drawingml/2006/main">
+              <a:graphicData uri="http://schemas.openxmlformats.org/drawingml/2006/picture">
+                <pic:pic xmlns:pic="http://schemas.openxmlformats.org/drawingml/2006/picture">
+                  <pic:nvPicPr>
+                    <pic:cNvPr id="1" name=""/>
+                    <pic:cNvPicPr/>
+                  </pic:nvPicPr>
+                  <pic:blipFill>
+                    <a:blip r:embed="rId18"/>
+                    <a:stretch>
+                      <a:fillRect/>
+                    </a:stretch>
+                  </pic:blipFill>
+                  <pic:spPr>
+                    <a:xfrm>
+                      <a:off x="0" y="0"/>
                       <a:ext cx="6479540" cy="3116580"/>
                     </a:xfrm>
                     <a:prstGeom prst="rect">
@@ -5802,7 +5800,7 @@
                     <pic:cNvPicPr/>
                   </pic:nvPicPr>
                   <pic:blipFill>
-                    <a:blip r:embed="rId18"/>
+                    <a:blip r:embed="rId19"/>
                     <a:stretch>
                       <a:fillRect/>
                     </a:stretch>

</xml_diff>